<commit_message>
license issue and cytoscape 3.0 import mis-info
</commit_message>
<xml_diff>
--- a/Proposal/cyto_proposal_draft.docx
+++ b/Proposal/cyto_proposal_draft.docx
@@ -86,14 +86,9 @@
       <w:r>
         <w:t xml:space="preserve"> and </w:t>
       </w:r>
-      <w:proofErr w:type="gramStart"/>
-      <w:r>
-        <w:t xml:space="preserve">other </w:t>
-      </w:r>
-      <w:r>
-        <w:t xml:space="preserve"> formats</w:t>
-      </w:r>
-      <w:proofErr w:type="gramEnd"/>
+      <w:r>
+        <w:t>other formats</w:t>
+      </w:r>
       <w:r>
         <w:t xml:space="preserve"> used in Cytoscape 3.0 to Json used in cytoscape.js and vice versa. </w:t>
       </w:r>
@@ -121,7 +116,10 @@
         <w:t xml:space="preserve"> easy task to create json representation of a required graph by hand. This is where this project comes in. I will develop some converters using JavaScript which will automate this ge</w:t>
       </w:r>
       <w:r>
-        <w:t>neration of json representation.  Cytoscape-web, the predecessor of Cytoscape.js supported only sif files, but this project will support import and export to all the formats mentioned earlier.</w:t>
+        <w:t>neration of json representation</w:t>
+      </w:r>
+      <w:r>
+        <w:t>.</w:t>
       </w:r>
     </w:p>
     <w:p>
@@ -407,17 +405,15 @@
       <w:pPr>
         <w:pStyle w:val="ListParagraph"/>
       </w:pPr>
-    </w:p>
-    <w:p>
       <w:r>
         <w:rPr>
           <w:noProof/>
         </w:rPr>
         <w:drawing>
-          <wp:inline distT="0" distB="0" distL="0" distR="0" wp14:anchorId="1875BC32" wp14:editId="77C17698">
-            <wp:extent cx="5934075" cy="3457575"/>
-            <wp:effectExtent l="0" t="0" r="9525" b="9525"/>
-            <wp:docPr id="1" name="Picture 1" descr="C:\Users\Abhas_2\Desktop\cyto\cyto_implementation.png"/>
+          <wp:inline distT="0" distB="0" distL="0" distR="0" wp14:anchorId="3D1F292F" wp14:editId="6F7BB501">
+            <wp:extent cx="7515225" cy="4381500"/>
+            <wp:effectExtent l="0" t="0" r="9525" b="0"/>
+            <wp:docPr id="3" name="Picture 3" descr="C:\Users\Abhas_2\Desktop\cyto\cyto_implementation.png"/>
             <wp:cNvGraphicFramePr>
               <a:graphicFrameLocks xmlns:a="http://schemas.openxmlformats.org/drawingml/2006/main" noChangeAspect="1"/>
             </wp:cNvGraphicFramePr>
@@ -446,7 +442,7 @@
                   <pic:spPr bwMode="auto">
                     <a:xfrm>
                       <a:off x="0" y="0"/>
-                      <a:ext cx="5934075" cy="3457575"/>
+                      <a:ext cx="7515225" cy="4381500"/>
                     </a:xfrm>
                     <a:prstGeom prst="rect">
                       <a:avLst/>
@@ -463,6 +459,7 @@
         </w:drawing>
       </w:r>
     </w:p>
+    <w:p/>
     <w:p>
       <w:pPr>
         <w:pStyle w:val="ListParagraph"/>
@@ -561,6 +558,7 @@
         </w:numPr>
       </w:pPr>
       <w:r>
+        <w:lastRenderedPageBreak/>
         <w:t>Csv:  Use any well-documented csv parser and rest is the same.</w:t>
       </w:r>
     </w:p>
@@ -573,7 +571,23 @@
         </w:numPr>
       </w:pPr>
       <w:r>
-        <w:t>Xlsx: This is the most challenging part. I wouldn’t have tried this if there was no cross-</w:t>
+        <w:t xml:space="preserve">Xlsx: </w:t>
+      </w:r>
+      <w:r>
+        <w:rPr>
+          <w:color w:val="FF0000"/>
+        </w:rPr>
+        <w:t xml:space="preserve">**Potential License Issue** </w:t>
+      </w:r>
+      <w:bookmarkStart w:id="0" w:name="_GoBack"/>
+      <w:bookmarkEnd w:id="0"/>
+      <w:proofErr w:type="gramStart"/>
+      <w:r>
+        <w:t>This</w:t>
+      </w:r>
+      <w:proofErr w:type="gramEnd"/>
+      <w:r>
+        <w:t xml:space="preserve"> is the most challenging part. I wouldn’t have tried this if there was no cross-</w:t>
       </w:r>
       <w:r>
         <w:t>browser external</w:t>
@@ -596,11 +610,7 @@
         <w:t xml:space="preserve"> I am </w:t>
       </w:r>
       <w:r>
-        <w:t xml:space="preserve">not much sure if I can pull off this </w:t>
-      </w:r>
-      <w:r>
-        <w:lastRenderedPageBreak/>
-        <w:t>part</w:t>
+        <w:t>not much sure if I can pull off this part</w:t>
       </w:r>
       <w:r>
         <w:t>, but I am still including this in the proposal mostly for my inspiration than anything else.</w:t>
@@ -1014,6 +1024,7 @@
         <w:pStyle w:val="Heading1"/>
       </w:pPr>
       <w:r>
+        <w:lastRenderedPageBreak/>
         <w:t>Possible hurdles</w:t>
       </w:r>
       <w:r>
@@ -1042,7 +1053,6 @@
         </w:numPr>
       </w:pPr>
       <w:r>
-        <w:lastRenderedPageBreak/>
         <w:t>Make sure the regular-expression based Gml parser is not buggy.</w:t>
       </w:r>
     </w:p>
@@ -1102,12 +1112,7 @@
         <w:t xml:space="preserve">Yes, I am committed in working hard for this GSOC project this summer. </w:t>
       </w:r>
       <w:r>
-        <w:t xml:space="preserve"> I do not have any other commitment during the summer other than my college internals for the next session which should be held near the end of August or the start of September. I am not yet sure about the date, but I will as</w:t>
-      </w:r>
-      <w:bookmarkStart w:id="0" w:name="_GoBack"/>
-      <w:bookmarkEnd w:id="0"/>
-      <w:r>
-        <w:t>k for a one-week break during that time. I hope it won’t be much of a problem.</w:t>
+        <w:t xml:space="preserve"> I do not have any other commitment during the summer other than my college internals for the next session which should be held near the end of August or the start of September. I am not yet sure about the date, but I will ask for a one-week break during that time. I hope it won’t be much of a problem.</w:t>
       </w:r>
     </w:p>
     <w:p>

</xml_diff>

<commit_message>
page size changed to A3 for better viewing
</commit_message>
<xml_diff>
--- a/Proposal/cyto_proposal_draft.docx
+++ b/Proposal/cyto_proposal_draft.docx
@@ -6,6 +6,8 @@
       <w:pPr>
         <w:pStyle w:val="Heading1"/>
       </w:pPr>
+      <w:bookmarkStart w:id="0" w:name="_GoBack"/>
+      <w:bookmarkEnd w:id="0"/>
     </w:p>
     <w:p>
       <w:pPr>
@@ -185,7 +187,6 @@
         <w:rPr>
           <w:noProof/>
         </w:rPr>
-        <w:lastRenderedPageBreak/>
         <w:drawing>
           <wp:inline distT="0" distB="0" distL="0" distR="0">
             <wp:extent cx="5943600" cy="3962400"/>
@@ -394,7 +395,6 @@
         <w:pStyle w:val="ListParagraph"/>
       </w:pPr>
       <w:r>
-        <w:lastRenderedPageBreak/>
         <w:t>Before I</w:t>
       </w:r>
       <w:r>
@@ -558,7 +558,6 @@
         </w:numPr>
       </w:pPr>
       <w:r>
-        <w:lastRenderedPageBreak/>
         <w:t>Csv:  Use any well-documented csv parser and rest is the same.</w:t>
       </w:r>
     </w:p>
@@ -579,8 +578,6 @@
         </w:rPr>
         <w:t xml:space="preserve">**Potential License Issue** </w:t>
       </w:r>
-      <w:bookmarkStart w:id="0" w:name="_GoBack"/>
-      <w:bookmarkEnd w:id="0"/>
       <w:proofErr w:type="gramStart"/>
       <w:r>
         <w:t>This</w:t>
@@ -903,6 +900,7 @@
         </w:numPr>
       </w:pPr>
       <w:r>
+        <w:lastRenderedPageBreak/>
         <w:t xml:space="preserve">July 31 – August 2 (3 days): </w:t>
       </w:r>
       <w:r>
@@ -1024,7 +1022,6 @@
         <w:pStyle w:val="Heading1"/>
       </w:pPr>
       <w:r>
-        <w:lastRenderedPageBreak/>
         <w:t>Possible hurdles</w:t>
       </w:r>
       <w:r>
@@ -1154,7 +1151,7 @@
       </w:r>
     </w:p>
     <w:sectPr>
-      <w:pgSz w:w="12240" w:h="15840"/>
+      <w:pgSz w:w="16839" w:h="23814" w:code="8"/>
       <w:pgMar w:top="1440" w:right="1440" w:bottom="1440" w:left="1440" w:header="720" w:footer="720" w:gutter="0"/>
       <w:cols w:space="720"/>
       <w:docGrid w:linePitch="360"/>

</xml_diff>